<commit_message>
Added a new dependent variable to analyze: total highway crashes.
</commit_message>
<xml_diff>
--- a/CrossCor_CommercialAuto20170228.docx
+++ b/CrossCor_CommercialAuto20170228.docx
@@ -89,13 +89,13 @@
         <w:pStyle w:val="Date"/>
       </w:pPr>
       <w:r>
-        <w:t xml:space="preserve">February</w:t>
-      </w:r>
-      <w:r>
-        <w:t xml:space="preserve"> </w:t>
-      </w:r>
-      <w:r>
-        <w:t xml:space="preserve">24,</w:t>
+        <w:t xml:space="preserve">March</w:t>
+      </w:r>
+      <w:r>
+        <w:t xml:space="preserve"> </w:t>
+      </w:r>
+      <w:r>
+        <w:t xml:space="preserve">1,</w:t>
       </w:r>
       <w:r>
         <w:t xml:space="preserve"> </w:t>
@@ -406,7 +406,7 @@
       <w:r>
         <w:drawing>
           <wp:inline>
-            <wp:extent cx="5334000" cy="4267200"/>
+            <wp:extent cx="4620126" cy="3696101"/>
             <wp:effectExtent b="0" l="0" r="0" t="0"/>
             <wp:docPr descr="" id="1" name="Picture"/>
             <a:graphic>
@@ -427,7 +427,7 @@
                   <pic:spPr bwMode="auto">
                     <a:xfrm>
                       <a:off x="0" y="0"/>
-                      <a:ext cx="5334000" cy="4267200"/>
+                      <a:ext cx="4620126" cy="3696101"/>
                     </a:xfrm>
                     <a:prstGeom prst="rect">
                       <a:avLst/>
@@ -488,7 +488,7 @@
       <w:r>
         <w:drawing>
           <wp:inline>
-            <wp:extent cx="5334000" cy="4267200"/>
+            <wp:extent cx="4620126" cy="3696101"/>
             <wp:effectExtent b="0" l="0" r="0" t="0"/>
             <wp:docPr descr="" id="1" name="Picture"/>
             <a:graphic>
@@ -509,7 +509,7 @@
                   <pic:spPr bwMode="auto">
                     <a:xfrm>
                       <a:off x="0" y="0"/>
-                      <a:ext cx="5334000" cy="4267200"/>
+                      <a:ext cx="4620126" cy="3696101"/>
                     </a:xfrm>
                     <a:prstGeom prst="rect">
                       <a:avLst/>
@@ -1593,7 +1593,7 @@
       <w:r>
         <w:drawing>
           <wp:inline>
-            <wp:extent cx="5334000" cy="4267200"/>
+            <wp:extent cx="4620126" cy="3696101"/>
             <wp:effectExtent b="0" l="0" r="0" t="0"/>
             <wp:docPr descr="" id="1" name="Picture"/>
             <a:graphic>
@@ -1614,7 +1614,7 @@
                   <pic:spPr bwMode="auto">
                     <a:xfrm>
                       <a:off x="0" y="0"/>
-                      <a:ext cx="5334000" cy="4267200"/>
+                      <a:ext cx="4620126" cy="3696101"/>
                     </a:xfrm>
                     <a:prstGeom prst="rect">
                       <a:avLst/>
@@ -1733,7 +1733,7 @@
       <w:r>
         <w:drawing>
           <wp:inline>
-            <wp:extent cx="5334000" cy="4267200"/>
+            <wp:extent cx="4620126" cy="3696101"/>
             <wp:effectExtent b="0" l="0" r="0" t="0"/>
             <wp:docPr descr="" id="1" name="Picture"/>
             <a:graphic>
@@ -1754,7 +1754,7 @@
                   <pic:spPr bwMode="auto">
                     <a:xfrm>
                       <a:off x="0" y="0"/>
-                      <a:ext cx="5334000" cy="4267200"/>
+                      <a:ext cx="4620126" cy="3696101"/>
                     </a:xfrm>
                     <a:prstGeom prst="rect">
                       <a:avLst/>
@@ -1797,7 +1797,7 @@
       <w:r>
         <w:drawing>
           <wp:inline>
-            <wp:extent cx="5334000" cy="4267200"/>
+            <wp:extent cx="4620126" cy="3696101"/>
             <wp:effectExtent b="0" l="0" r="0" t="0"/>
             <wp:docPr descr="" id="1" name="Picture"/>
             <a:graphic>
@@ -1818,7 +1818,7 @@
                   <pic:spPr bwMode="auto">
                     <a:xfrm>
                       <a:off x="0" y="0"/>
-                      <a:ext cx="5334000" cy="4267200"/>
+                      <a:ext cx="4620126" cy="3696101"/>
                     </a:xfrm>
                     <a:prstGeom prst="rect">
                       <a:avLst/>
@@ -1960,7 +1960,7 @@
       <w:r>
         <w:drawing>
           <wp:inline>
-            <wp:extent cx="5334000" cy="4267200"/>
+            <wp:extent cx="4620126" cy="3696101"/>
             <wp:effectExtent b="0" l="0" r="0" t="0"/>
             <wp:docPr descr="" id="1" name="Picture"/>
             <a:graphic>
@@ -1981,7 +1981,7 @@
                   <pic:spPr bwMode="auto">
                     <a:xfrm>
                       <a:off x="0" y="0"/>
-                      <a:ext cx="5334000" cy="4267200"/>
+                      <a:ext cx="4620126" cy="3696101"/>
                     </a:xfrm>
                     <a:prstGeom prst="rect">
                       <a:avLst/>
@@ -2024,7 +2024,7 @@
       <w:r>
         <w:drawing>
           <wp:inline>
-            <wp:extent cx="5334000" cy="4267200"/>
+            <wp:extent cx="4620126" cy="3696101"/>
             <wp:effectExtent b="0" l="0" r="0" t="0"/>
             <wp:docPr descr="" id="1" name="Picture"/>
             <a:graphic>
@@ -2045,7 +2045,7 @@
                   <pic:spPr bwMode="auto">
                     <a:xfrm>
                       <a:off x="0" y="0"/>
-                      <a:ext cx="5334000" cy="4267200"/>
+                      <a:ext cx="4620126" cy="3696101"/>
                     </a:xfrm>
                     <a:prstGeom prst="rect">
                       <a:avLst/>
@@ -2354,7 +2354,7 @@
       <w:r>
         <w:drawing>
           <wp:inline>
-            <wp:extent cx="5334000" cy="4267200"/>
+            <wp:extent cx="4620126" cy="3696101"/>
             <wp:effectExtent b="0" l="0" r="0" t="0"/>
             <wp:docPr descr="" id="1" name="Picture"/>
             <a:graphic>
@@ -2375,7 +2375,7 @@
                   <pic:spPr bwMode="auto">
                     <a:xfrm>
                       <a:off x="0" y="0"/>
-                      <a:ext cx="5334000" cy="4267200"/>
+                      <a:ext cx="4620126" cy="3696101"/>
                     </a:xfrm>
                     <a:prstGeom prst="rect">
                       <a:avLst/>
@@ -2436,7 +2436,7 @@
       <w:r>
         <w:drawing>
           <wp:inline>
-            <wp:extent cx="5334000" cy="4267200"/>
+            <wp:extent cx="4620126" cy="3696101"/>
             <wp:effectExtent b="0" l="0" r="0" t="0"/>
             <wp:docPr descr="" id="1" name="Picture"/>
             <a:graphic>
@@ -2457,7 +2457,7 @@
                   <pic:spPr bwMode="auto">
                     <a:xfrm>
                       <a:off x="0" y="0"/>
-                      <a:ext cx="5334000" cy="4267200"/>
+                      <a:ext cx="4620126" cy="3696101"/>
                     </a:xfrm>
                     <a:prstGeom prst="rect">
                       <a:avLst/>
@@ -3457,7 +3457,7 @@
       <w:r>
         <w:drawing>
           <wp:inline>
-            <wp:extent cx="5334000" cy="4267200"/>
+            <wp:extent cx="4620126" cy="3696101"/>
             <wp:effectExtent b="0" l="0" r="0" t="0"/>
             <wp:docPr descr="" id="1" name="Picture"/>
             <a:graphic>
@@ -3478,7 +3478,7 @@
                   <pic:spPr bwMode="auto">
                     <a:xfrm>
                       <a:off x="0" y="0"/>
-                      <a:ext cx="5334000" cy="4267200"/>
+                      <a:ext cx="4620126" cy="3696101"/>
                     </a:xfrm>
                     <a:prstGeom prst="rect">
                       <a:avLst/>
@@ -4049,7 +4049,7 @@
       <w:r>
         <w:drawing>
           <wp:inline>
-            <wp:extent cx="5334000" cy="4267200"/>
+            <wp:extent cx="4620126" cy="3696101"/>
             <wp:effectExtent b="0" l="0" r="0" t="0"/>
             <wp:docPr descr="" id="1" name="Picture"/>
             <a:graphic>
@@ -4070,7 +4070,7 @@
                   <pic:spPr bwMode="auto">
                     <a:xfrm>
                       <a:off x="0" y="0"/>
-                      <a:ext cx="5334000" cy="4267200"/>
+                      <a:ext cx="4620126" cy="3696101"/>
                     </a:xfrm>
                     <a:prstGeom prst="rect">
                       <a:avLst/>
@@ -4185,7 +4185,7 @@
       <w:r>
         <w:drawing>
           <wp:inline>
-            <wp:extent cx="5334000" cy="4267200"/>
+            <wp:extent cx="4620126" cy="3696101"/>
             <wp:effectExtent b="0" l="0" r="0" t="0"/>
             <wp:docPr descr="" id="1" name="Picture"/>
             <a:graphic>
@@ -4206,7 +4206,7 @@
                   <pic:spPr bwMode="auto">
                     <a:xfrm>
                       <a:off x="0" y="0"/>
-                      <a:ext cx="5334000" cy="4267200"/>
+                      <a:ext cx="4620126" cy="3696101"/>
                     </a:xfrm>
                     <a:prstGeom prst="rect">
                       <a:avLst/>
@@ -4291,7 +4291,7 @@
       <w:r>
         <w:drawing>
           <wp:inline>
-            <wp:extent cx="5334000" cy="4267200"/>
+            <wp:extent cx="4620126" cy="3696101"/>
             <wp:effectExtent b="0" l="0" r="0" t="0"/>
             <wp:docPr descr="" id="1" name="Picture"/>
             <a:graphic>
@@ -4312,7 +4312,7 @@
                   <pic:spPr bwMode="auto">
                     <a:xfrm>
                       <a:off x="0" y="0"/>
-                      <a:ext cx="5334000" cy="4267200"/>
+                      <a:ext cx="4620126" cy="3696101"/>
                     </a:xfrm>
                     <a:prstGeom prst="rect">
                       <a:avLst/>
@@ -4439,7 +4439,7 @@
     </w:lvl>
   </w:abstractNum>
   <w:abstractNum w:abstractNumId="990">
-    <w:nsid w:val="7f209092"/>
+    <w:nsid w:val="c7f04f43"/>
     <w:multiLevelType w:val="multilevel"/>
     <w:lvl w:ilvl="0">
       <w:numFmt w:val="bullet"/>
@@ -4928,7 +4928,6 @@
     <w:link w:val="VerbatimChar"/>
     <w:pPr>
       <w:wordWrap w:val="off"/>
-      <w:noProof/>
       <w:shd w:val="clear" w:fill="f8f8f8"/>
     </w:pPr>
   </w:style>

</xml_diff>